<commit_message>
Question 4 done, question 5 started
</commit_message>
<xml_diff>
--- a/Amartya_Assn2_ICP.docx
+++ b/Amartya_Assn2_ICP.docx
@@ -402,15 +402,7 @@
           <w:sz w:val="24"/>
           <w:szCs w:val="24"/>
         </w:rPr>
-        <w:t xml:space="preserve">days above </w:t>
-      </w:r>
-      <w:r>
-        <w:rPr>
-          <w:rFonts w:ascii="Times New Roman" w:hAnsi="Times New Roman" w:cs="Times New Roman"/>
-          <w:sz w:val="24"/>
-          <w:szCs w:val="24"/>
-        </w:rPr>
-        <w:t>90⁰</w:t>
+        <w:t>days above 90⁰</w:t>
       </w:r>
       <w:r>
         <w:rPr>
@@ -492,27 +484,7 @@
           <w:sz w:val="24"/>
           <w:szCs w:val="24"/>
         </w:rPr>
-        <w:t xml:space="preserve">number of counties that experienced no days above </w:t>
-      </w:r>
-      <w:r>
-        <w:rPr>
-          <w:rFonts w:ascii="Times New Roman" w:hAnsi="Times New Roman" w:cs="Times New Roman"/>
-          <w:b/>
-          <w:bCs/>
-          <w:sz w:val="24"/>
-          <w:szCs w:val="24"/>
-        </w:rPr>
-        <w:t>90⁰F</w:t>
-      </w:r>
-      <w:r>
-        <w:rPr>
-          <w:rFonts w:ascii="Times New Roman" w:hAnsi="Times New Roman" w:cs="Times New Roman"/>
-          <w:b/>
-          <w:bCs/>
-          <w:sz w:val="24"/>
-          <w:szCs w:val="24"/>
-        </w:rPr>
-        <w:t xml:space="preserve"> per year are 115 counties</w:t>
+        <w:t>number of counties that experienced no days above 90⁰F per year are 115 counties</w:t>
       </w:r>
       <w:r>
         <w:rPr>
@@ -600,43 +572,7 @@
             <w:sz w:val="24"/>
             <w:szCs w:val="24"/>
           </w:rPr>
-          <w:t>D</w:t>
-        </w:r>
-        <w:r>
-          <w:rPr>
-            <w:rStyle w:val="Hyperlink"/>
-            <w:rFonts w:ascii="Times New Roman" w:eastAsiaTheme="minorEastAsia" w:hAnsi="Times New Roman" w:cs="Times New Roman"/>
-            <w:sz w:val="24"/>
-            <w:szCs w:val="24"/>
-          </w:rPr>
-          <w:t>a</w:t>
-        </w:r>
-        <w:r>
-          <w:rPr>
-            <w:rStyle w:val="Hyperlink"/>
-            <w:rFonts w:ascii="Times New Roman" w:eastAsiaTheme="minorEastAsia" w:hAnsi="Times New Roman" w:cs="Times New Roman"/>
-            <w:sz w:val="24"/>
-            <w:szCs w:val="24"/>
-          </w:rPr>
-          <w:t>ta is from t</w:t>
-        </w:r>
-        <w:r>
-          <w:rPr>
-            <w:rStyle w:val="Hyperlink"/>
-            <w:rFonts w:ascii="Times New Roman" w:eastAsiaTheme="minorEastAsia" w:hAnsi="Times New Roman" w:cs="Times New Roman"/>
-            <w:sz w:val="24"/>
-            <w:szCs w:val="24"/>
-          </w:rPr>
-          <w:t>h</w:t>
-        </w:r>
-        <w:r>
-          <w:rPr>
-            <w:rStyle w:val="Hyperlink"/>
-            <w:rFonts w:ascii="Times New Roman" w:eastAsiaTheme="minorEastAsia" w:hAnsi="Times New Roman" w:cs="Times New Roman"/>
-            <w:sz w:val="24"/>
-            <w:szCs w:val="24"/>
-          </w:rPr>
-          <w:t>e CDC</w:t>
+          <w:t>Data is from the CDC</w:t>
         </w:r>
       </w:hyperlink>
       <w:r>
@@ -669,16 +605,7 @@
           <w:sz w:val="24"/>
           <w:szCs w:val="24"/>
         </w:rPr>
-        <w:t xml:space="preserve">Based on </w:t>
-      </w:r>
-      <w:proofErr w:type="gramStart"/>
-      <w:r>
-        <w:rPr>
-          <w:rFonts w:ascii="Times New Roman" w:eastAsiaTheme="minorEastAsia" w:hAnsi="Times New Roman" w:cs="Times New Roman"/>
-          <w:sz w:val="24"/>
-          <w:szCs w:val="24"/>
-        </w:rPr>
-        <w:t>the</w:t>
+        <w:t>Based on the</w:t>
       </w:r>
       <w:r>
         <w:rPr>
@@ -694,16 +621,7 @@
           <w:sz w:val="24"/>
           <w:szCs w:val="24"/>
         </w:rPr>
-        <w:t>our</w:t>
-      </w:r>
-      <w:proofErr w:type="gramEnd"/>
-      <w:r>
-        <w:rPr>
-          <w:rFonts w:ascii="Times New Roman" w:eastAsiaTheme="minorEastAsia" w:hAnsi="Times New Roman" w:cs="Times New Roman"/>
-          <w:sz w:val="24"/>
-          <w:szCs w:val="24"/>
-        </w:rPr>
-        <w:t xml:space="preserve"> </w:t>
+        <w:t xml:space="preserve">our </w:t>
       </w:r>
       <w:r>
         <w:rPr>
@@ -1548,8 +1466,6 @@
       <w:pPr>
         <w:rPr>
           <w:rFonts w:ascii="Times New Roman" w:eastAsiaTheme="minorEastAsia" w:hAnsi="Times New Roman" w:cs="Times New Roman"/>
-          <w:b/>
-          <w:bCs/>
           <w:sz w:val="24"/>
           <w:szCs w:val="24"/>
         </w:rPr>
@@ -1562,6 +1478,7 @@
           <w:sz w:val="32"/>
           <w:szCs w:val="32"/>
         </w:rPr>
+        <w:lastRenderedPageBreak/>
         <w:t>Q4.</w:t>
       </w:r>
       <w:r>
@@ -1591,6 +1508,62 @@
           <w:szCs w:val="24"/>
         </w:rPr>
         <w:t xml:space="preserve"> </w:t>
+      </w:r>
+      <w:r>
+        <w:rPr>
+          <w:rFonts w:ascii="Times New Roman" w:eastAsiaTheme="minorEastAsia" w:hAnsi="Times New Roman" w:cs="Times New Roman"/>
+          <w:noProof/>
+          <w:sz w:val="24"/>
+          <w:szCs w:val="24"/>
+        </w:rPr>
+        <w:drawing>
+          <wp:inline distT="0" distB="0" distL="0" distR="0" wp14:anchorId="68032971" wp14:editId="59955715">
+            <wp:extent cx="4733410" cy="2924355"/>
+            <wp:effectExtent l="0" t="0" r="0" b="9525"/>
+            <wp:docPr id="5" name="Picture 5"/>
+            <wp:cNvGraphicFramePr>
+              <a:graphicFrameLocks xmlns:a="http://schemas.openxmlformats.org/drawingml/2006/main" noChangeAspect="1"/>
+            </wp:cNvGraphicFramePr>
+            <a:graphic xmlns:a="http://schemas.openxmlformats.org/drawingml/2006/main">
+              <a:graphicData uri="http://schemas.openxmlformats.org/drawingml/2006/picture">
+                <pic:pic xmlns:pic="http://schemas.openxmlformats.org/drawingml/2006/picture">
+                  <pic:nvPicPr>
+                    <pic:cNvPr id="0" name="Picture 1"/>
+                    <pic:cNvPicPr>
+                      <a:picLocks noChangeAspect="1" noChangeArrowheads="1"/>
+                    </pic:cNvPicPr>
+                  </pic:nvPicPr>
+                  <pic:blipFill>
+                    <a:blip r:embed="rId10">
+                      <a:extLst>
+                        <a:ext uri="{28A0092B-C50C-407E-A947-70E740481C1C}">
+                          <a14:useLocalDpi xmlns:a14="http://schemas.microsoft.com/office/drawing/2010/main" val="0"/>
+                        </a:ext>
+                      </a:extLst>
+                    </a:blip>
+                    <a:srcRect/>
+                    <a:stretch>
+                      <a:fillRect/>
+                    </a:stretch>
+                  </pic:blipFill>
+                  <pic:spPr bwMode="auto">
+                    <a:xfrm>
+                      <a:off x="0" y="0"/>
+                      <a:ext cx="4759717" cy="2940608"/>
+                    </a:xfrm>
+                    <a:prstGeom prst="rect">
+                      <a:avLst/>
+                    </a:prstGeom>
+                    <a:noFill/>
+                    <a:ln>
+                      <a:noFill/>
+                    </a:ln>
+                  </pic:spPr>
+                </pic:pic>
+              </a:graphicData>
+            </a:graphic>
+          </wp:inline>
+        </w:drawing>
       </w:r>
     </w:p>
     <w:p>
@@ -1604,6 +1577,71 @@
       <w:r>
         <w:rPr>
           <w:rFonts w:ascii="Times New Roman" w:eastAsiaTheme="minorEastAsia" w:hAnsi="Times New Roman" w:cs="Times New Roman"/>
+          <w:sz w:val="24"/>
+          <w:szCs w:val="24"/>
+        </w:rPr>
+        <w:t xml:space="preserve">The scatter plot shows a negative correlation between the number of hotter days and the over-65 mortality rates in the selected counties, as indicated by the negative slope of -3.15. </w:t>
+      </w:r>
+      <w:r>
+        <w:rPr>
+          <w:rFonts w:ascii="Times New Roman" w:eastAsiaTheme="minorEastAsia" w:hAnsi="Times New Roman" w:cs="Times New Roman"/>
+          <w:sz w:val="24"/>
+          <w:szCs w:val="24"/>
+        </w:rPr>
+        <w:t xml:space="preserve">The relationship one can conclude from this is </w:t>
+      </w:r>
+      <w:r>
+        <w:rPr>
+          <w:rFonts w:ascii="Times New Roman" w:eastAsiaTheme="minorEastAsia" w:hAnsi="Times New Roman" w:cs="Times New Roman"/>
+          <w:sz w:val="24"/>
+          <w:szCs w:val="24"/>
+        </w:rPr>
+        <w:t xml:space="preserve">that as the number of hotter days (temperature </w:t>
+      </w:r>
+      <w:r>
+        <w:rPr>
+          <w:rFonts w:ascii="Times New Roman" w:eastAsiaTheme="minorEastAsia" w:hAnsi="Times New Roman" w:cs="Times New Roman"/>
+          <w:sz w:val="24"/>
+          <w:szCs w:val="24"/>
+        </w:rPr>
+        <w:t>hotter than</w:t>
+      </w:r>
+      <w:r>
+        <w:rPr>
+          <w:rFonts w:ascii="Times New Roman" w:eastAsiaTheme="minorEastAsia" w:hAnsi="Times New Roman" w:cs="Times New Roman"/>
+          <w:sz w:val="24"/>
+          <w:szCs w:val="24"/>
+        </w:rPr>
+        <w:t xml:space="preserve"> 80°F) increases, the over-65 mortality rate tends to decrease. However, the data points are quite scattered, indicating a high degree of variability and suggesting that other factors may also be influencing the mortality rate.</w:t>
+      </w:r>
+      <w:r>
+        <w:rPr>
+          <w:rFonts w:ascii="Times New Roman" w:eastAsiaTheme="minorEastAsia" w:hAnsi="Times New Roman" w:cs="Times New Roman"/>
+          <w:sz w:val="24"/>
+          <w:szCs w:val="24"/>
+        </w:rPr>
+        <w:t xml:space="preserve"> However, without the r-squared value and taking into account other factors, it would be erroneous to make the above conclusion.</w:t>
+      </w:r>
+      <w:r>
+        <w:rPr>
+          <w:rFonts w:ascii="Times New Roman" w:eastAsiaTheme="minorEastAsia" w:hAnsi="Times New Roman" w:cs="Times New Roman"/>
+          <w:sz w:val="24"/>
+          <w:szCs w:val="24"/>
+        </w:rPr>
+        <w:t xml:space="preserve"> </w:t>
+      </w:r>
+    </w:p>
+    <w:p>
+      <w:pPr>
+        <w:rPr>
+          <w:rFonts w:ascii="Times New Roman" w:eastAsiaTheme="minorEastAsia" w:hAnsi="Times New Roman" w:cs="Times New Roman"/>
+          <w:sz w:val="24"/>
+          <w:szCs w:val="24"/>
+        </w:rPr>
+      </w:pPr>
+      <w:r>
+        <w:rPr>
+          <w:rFonts w:ascii="Times New Roman" w:eastAsiaTheme="minorEastAsia" w:hAnsi="Times New Roman" w:cs="Times New Roman"/>
           <w:b/>
           <w:bCs/>
           <w:sz w:val="24"/>
@@ -1618,6 +1656,170 @@
           <w:szCs w:val="24"/>
         </w:rPr>
         <w:t xml:space="preserve"> </w:t>
+      </w:r>
+      <w:r>
+        <w:rPr>
+          <w:rFonts w:ascii="Times New Roman" w:eastAsiaTheme="minorEastAsia" w:hAnsi="Times New Roman" w:cs="Times New Roman"/>
+          <w:noProof/>
+          <w:sz w:val="24"/>
+          <w:szCs w:val="24"/>
+        </w:rPr>
+        <w:drawing>
+          <wp:inline distT="0" distB="0" distL="0" distR="0" wp14:anchorId="1A602ADC" wp14:editId="07C212F0">
+            <wp:extent cx="4873924" cy="3011166"/>
+            <wp:effectExtent l="0" t="0" r="3175" b="0"/>
+            <wp:docPr id="6" name="Picture 6"/>
+            <wp:cNvGraphicFramePr>
+              <a:graphicFrameLocks xmlns:a="http://schemas.openxmlformats.org/drawingml/2006/main" noChangeAspect="1"/>
+            </wp:cNvGraphicFramePr>
+            <a:graphic xmlns:a="http://schemas.openxmlformats.org/drawingml/2006/main">
+              <a:graphicData uri="http://schemas.openxmlformats.org/drawingml/2006/picture">
+                <pic:pic xmlns:pic="http://schemas.openxmlformats.org/drawingml/2006/picture">
+                  <pic:nvPicPr>
+                    <pic:cNvPr id="0" name="Picture 2"/>
+                    <pic:cNvPicPr>
+                      <a:picLocks noChangeAspect="1" noChangeArrowheads="1"/>
+                    </pic:cNvPicPr>
+                  </pic:nvPicPr>
+                  <pic:blipFill>
+                    <a:blip r:embed="rId11">
+                      <a:extLst>
+                        <a:ext uri="{28A0092B-C50C-407E-A947-70E740481C1C}">
+                          <a14:useLocalDpi xmlns:a14="http://schemas.microsoft.com/office/drawing/2010/main" val="0"/>
+                        </a:ext>
+                      </a:extLst>
+                    </a:blip>
+                    <a:srcRect/>
+                    <a:stretch>
+                      <a:fillRect/>
+                    </a:stretch>
+                  </pic:blipFill>
+                  <pic:spPr bwMode="auto">
+                    <a:xfrm>
+                      <a:off x="0" y="0"/>
+                      <a:ext cx="4888012" cy="3019870"/>
+                    </a:xfrm>
+                    <a:prstGeom prst="rect">
+                      <a:avLst/>
+                    </a:prstGeom>
+                    <a:noFill/>
+                    <a:ln>
+                      <a:noFill/>
+                    </a:ln>
+                  </pic:spPr>
+                </pic:pic>
+              </a:graphicData>
+            </a:graphic>
+          </wp:inline>
+        </w:drawing>
+      </w:r>
+    </w:p>
+    <w:p>
+      <w:pPr>
+        <w:rPr>
+          <w:rFonts w:ascii="Times New Roman" w:eastAsiaTheme="minorEastAsia" w:hAnsi="Times New Roman" w:cs="Times New Roman"/>
+          <w:sz w:val="24"/>
+          <w:szCs w:val="24"/>
+        </w:rPr>
+      </w:pPr>
+      <w:r>
+        <w:rPr>
+          <w:rFonts w:ascii="Times New Roman" w:eastAsiaTheme="minorEastAsia" w:hAnsi="Times New Roman" w:cs="Times New Roman"/>
+          <w:sz w:val="24"/>
+          <w:szCs w:val="24"/>
+        </w:rPr>
+        <w:t xml:space="preserve">The relationship is much more clear now, since the </w:t>
+      </w:r>
+      <w:r>
+        <w:rPr>
+          <w:rFonts w:ascii="Times New Roman" w:eastAsiaTheme="minorEastAsia" w:hAnsi="Times New Roman" w:cs="Times New Roman"/>
+          <w:sz w:val="24"/>
+          <w:szCs w:val="24"/>
+        </w:rPr>
+        <w:t xml:space="preserve">points on the scatter plot have been grouped by county type. In each county, it is obvious that as the number of hotter days increase, the mortality rate of people over 65 also increases. I would be much more confident </w:t>
+      </w:r>
+      <w:r>
+        <w:rPr>
+          <w:rFonts w:ascii="Times New Roman" w:eastAsiaTheme="minorEastAsia" w:hAnsi="Times New Roman" w:cs="Times New Roman"/>
+          <w:sz w:val="24"/>
+          <w:szCs w:val="24"/>
+        </w:rPr>
+        <w:t xml:space="preserve">in drawing this conclusion from this plot than the conclusion from the plot above because it did not take into account the factor of location when accounting for mortality rate plotted against number of hotter days. In other words, </w:t>
+      </w:r>
+      <w:r>
+        <w:rPr>
+          <w:rFonts w:ascii="Times New Roman" w:eastAsiaTheme="minorEastAsia" w:hAnsi="Times New Roman" w:cs="Times New Roman"/>
+          <w:sz w:val="24"/>
+          <w:szCs w:val="24"/>
+        </w:rPr>
+        <w:t>this graph shows us how each county’s over-65 mortality rate is affected by an increase in number of hotter days, rather than lumping together</w:t>
+      </w:r>
+      <w:r>
+        <w:rPr>
+          <w:rFonts w:ascii="Times New Roman" w:eastAsiaTheme="minorEastAsia" w:hAnsi="Times New Roman" w:cs="Times New Roman"/>
+          <w:sz w:val="24"/>
+          <w:szCs w:val="24"/>
+        </w:rPr>
+        <w:t xml:space="preserve"> likely disproportionate ratios of population aged over-65 to total population.</w:t>
+      </w:r>
+    </w:p>
+    <w:p>
+      <w:pPr>
+        <w:rPr>
+          <w:rFonts w:ascii="Times New Roman" w:eastAsiaTheme="minorEastAsia" w:hAnsi="Times New Roman" w:cs="Times New Roman"/>
+          <w:sz w:val="24"/>
+          <w:szCs w:val="24"/>
+        </w:rPr>
+      </w:pPr>
+    </w:p>
+    <w:p>
+      <w:pPr>
+        <w:rPr>
+          <w:rFonts w:ascii="Times New Roman" w:eastAsiaTheme="minorEastAsia" w:hAnsi="Times New Roman" w:cs="Times New Roman"/>
+          <w:sz w:val="24"/>
+          <w:szCs w:val="24"/>
+        </w:rPr>
+      </w:pPr>
+      <w:r>
+        <w:rPr>
+          <w:rFonts w:ascii="Times New Roman" w:eastAsiaTheme="minorEastAsia" w:hAnsi="Times New Roman" w:cs="Times New Roman"/>
+          <w:b/>
+          <w:bCs/>
+          <w:sz w:val="32"/>
+          <w:szCs w:val="32"/>
+        </w:rPr>
+        <w:lastRenderedPageBreak/>
+        <w:t>Q</w:t>
+      </w:r>
+      <w:r>
+        <w:rPr>
+          <w:rFonts w:ascii="Times New Roman" w:eastAsiaTheme="minorEastAsia" w:hAnsi="Times New Roman" w:cs="Times New Roman"/>
+          <w:b/>
+          <w:bCs/>
+          <w:sz w:val="32"/>
+          <w:szCs w:val="32"/>
+        </w:rPr>
+        <w:t>5</w:t>
+      </w:r>
+      <w:r>
+        <w:rPr>
+          <w:rFonts w:ascii="Times New Roman" w:eastAsiaTheme="minorEastAsia" w:hAnsi="Times New Roman" w:cs="Times New Roman"/>
+          <w:b/>
+          <w:bCs/>
+          <w:sz w:val="32"/>
+          <w:szCs w:val="32"/>
+        </w:rPr>
+        <w:t>.</w:t>
+      </w:r>
+      <w:r>
+        <w:rPr>
+          <w:rFonts w:ascii="Times New Roman" w:eastAsiaTheme="minorEastAsia" w:hAnsi="Times New Roman" w:cs="Times New Roman"/>
+          <w:b/>
+          <w:bCs/>
+          <w:sz w:val="24"/>
+          <w:szCs w:val="24"/>
+        </w:rPr>
+        <w:t xml:space="preserve"> a)</w:t>
       </w:r>
     </w:p>
     <w:sectPr>

</xml_diff>